<commit_message>
Updated documentation docx file.
</commit_message>
<xml_diff>
--- a/Dokumentacja.docx
+++ b/Dokumentacja.docx
@@ -700,13 +700,60 @@
       </w:pPr>
     </w:p>
     <w:p/>
-    <w:p>
-      <w:pPr>
-        <w:ind w:left="0"/>
-        <w:contextualSpacing w:val="0"/>
-        <w:rPr>
-          <w:rFonts w:ascii="Consolas" w:hAnsi="Consolas"/>
-          <w:b/>
+    <w:p/>
+    <w:p/>
+    <w:p/>
+    <w:p/>
+    <w:p/>
+    <w:p/>
+    <w:p/>
+    <w:p/>
+    <w:p/>
+    <w:p/>
+    <w:p/>
+    <w:p/>
+    <w:p/>
+    <w:p/>
+    <w:p>
+      <w:pPr>
+        <w:ind w:firstLine="992"/>
+      </w:pPr>
+      <w:r>
+        <w:t xml:space="preserve">Do utworzenia 3 tablic Integral Image’ów została wykorzystana konwencja z biblioteki OpenCV. Oznacza to że, każda z trzech tablic jest rozmiaru (w + 1, h + 1). Gdzie pierwszy wiersz, oraz pierwszy element każdej kolumny wypełniane są zerami. W przypadku </w:t>
+      </w:r>
+      <w:r>
+        <w:t>RSAT pierwszy wiersz wypełniany jest zerami a pierwszy element kolumny jest wypełniany wartością RSAT(y-1, x+1). Dzięki takiemu podejściu obraz scałkowany jest ściślejszy z matematycznego punktu widzenia, dla przykładu: Gdy mamy wiersz posiadający 3 pixele z wartościami: 1, liczba skumulowanych sum wynosi 4, ponieważ możemy uzyskać sumę pierwszych 0, 1, 2, lub wszystkich 3 pixeli. Wobec tego liczba różnych sum wynosi: 4 (0,1,2,3)</w:t>
+      </w:r>
+      <w:r>
+        <w:t xml:space="preserve">. </w:t>
+      </w:r>
+    </w:p>
+    <w:p/>
+    <w:p>
+      <w:pPr>
+        <w:ind w:firstLine="992"/>
+      </w:pPr>
+      <w:r>
+        <w:t xml:space="preserve">Drugą przyczyną dla którego tworzymy integralImage z paddingiem jest uproszczenie oraz przyśpieszenie obliczeń. Obraz scałkowany jest używany do obliczenia wartości sumy każdego możliwego prostokąta (jest to suma dwóch punktów narożnych minus suma dwóch innych </w:t>
+      </w:r>
+      <w:r>
+        <w:t>punktów narożnych</w:t>
+      </w:r>
+      <w:r>
+        <w:t>). Odległość pomiędzy punktami narożnymi jest dokładnie wielkością prostokąta dla którego chcemy obliczyć sumę. Dla przykładu jeżeli rozpatrujemy prostokąt o szerokości 5 pixeli wtedy odwołujemy się do punktów SAT[y][x] oraz SAT[y][x+5]. W przypadku gdy prostokąt zajmuję dokładnie cały obraz, SAT bez paddingu może powodować wykroczenie indexów o 1, żeby temu zapobiec metoda pobierająca wartość sumy dla prostokąt musi sprawdzać indeksy a co za tym idzie będzie wolniejsza ponieważ musi używać warunków if które są sprawdzają czy indeks jest w przedziale co jest kosztowniejsze niż 4 pobrania z tablicy.</w:t>
+      </w:r>
+    </w:p>
+    <w:p>
+      <w:pPr>
+        <w:rPr>
+          <w:lang w:val="en-US"/>
+        </w:rPr>
+      </w:pPr>
+    </w:p>
+    <w:p>
+      <w:pPr>
+        <w:rPr>
+          <w:lang w:val="en-US"/>
         </w:rPr>
       </w:pPr>
       <w:r>
@@ -714,15 +761,14 @@
           <w:noProof/>
           <w:lang w:eastAsia="pl-PL"/>
         </w:rPr>
-        <w:lastRenderedPageBreak/>
         <w:drawing>
-          <wp:anchor distT="0" distB="0" distL="114300" distR="114300" simplePos="0" relativeHeight="251672576" behindDoc="0" locked="0" layoutInCell="1" allowOverlap="1" wp14:anchorId="38499CA2" wp14:editId="7B0AD60E">
+          <wp:anchor distT="0" distB="0" distL="114300" distR="114300" simplePos="0" relativeHeight="251672576" behindDoc="0" locked="0" layoutInCell="1" allowOverlap="1" wp14:anchorId="3BD87DE2" wp14:editId="7B6228CE">
             <wp:simplePos x="0" y="0"/>
-            <wp:positionH relativeFrom="column">
-              <wp:posOffset>-285115</wp:posOffset>
+            <wp:positionH relativeFrom="margin">
+              <wp:align>center</wp:align>
             </wp:positionH>
             <wp:positionV relativeFrom="paragraph">
-              <wp:posOffset>0</wp:posOffset>
+              <wp:posOffset>246380</wp:posOffset>
             </wp:positionV>
             <wp:extent cx="3097152" cy="3552825"/>
             <wp:effectExtent l="0" t="0" r="8255" b="0"/>
@@ -768,6 +814,17 @@
     </w:p>
     <w:p>
       <w:pPr>
+        <w:ind w:left="0"/>
+        <w:contextualSpacing w:val="0"/>
+        <w:rPr>
+          <w:rFonts w:ascii="Consolas" w:hAnsi="Consolas"/>
+          <w:b/>
+          <w:lang w:val="en-US"/>
+        </w:rPr>
+      </w:pPr>
+    </w:p>
+    <w:p>
+      <w:pPr>
         <w:tabs>
           <w:tab w:val="left" w:pos="1155"/>
         </w:tabs>
@@ -795,18 +852,21 @@
         <w:contextualSpacing w:val="0"/>
         <w:rPr>
           <w:rFonts w:ascii="Consolas" w:hAnsi="Consolas"/>
+          <w:lang w:val="en-US"/>
         </w:rPr>
       </w:pPr>
       <w:r>
         <w:rPr>
           <w:rFonts w:ascii="Consolas" w:hAnsi="Consolas"/>
           <w:b/>
+          <w:lang w:val="en-US"/>
         </w:rPr>
         <w:t>+</w:t>
       </w:r>
       <w:r>
         <w:rPr>
           <w:rFonts w:ascii="Consolas" w:hAnsi="Consolas"/>
+          <w:lang w:val="en-US"/>
         </w:rPr>
         <w:t>RSAT(P0)</w:t>
       </w:r>
@@ -864,32 +924,23 @@
         <w:contextualSpacing w:val="0"/>
         <w:rPr>
           <w:rFonts w:ascii="Consolas" w:hAnsi="Consolas"/>
+          <w:lang w:val="en-US"/>
         </w:rPr>
       </w:pPr>
       <w:r>
         <w:rPr>
           <w:rFonts w:ascii="Consolas" w:hAnsi="Consolas"/>
           <w:b/>
+          <w:lang w:val="en-US"/>
         </w:rPr>
         <w:t>-</w:t>
       </w:r>
       <w:r>
         <w:rPr>
           <w:rFonts w:ascii="Consolas" w:hAnsi="Consolas"/>
-        </w:rPr>
-        <w:t>RSAT(P</w:t>
-      </w:r>
-      <w:r>
-        <w:rPr>
-          <w:rFonts w:ascii="Consolas" w:hAnsi="Consolas"/>
-        </w:rPr>
-        <w:t>1</w:t>
-      </w:r>
-      <w:r>
-        <w:rPr>
-          <w:rFonts w:ascii="Consolas" w:hAnsi="Consolas"/>
-        </w:rPr>
-        <w:t>)</w:t>
+          <w:lang w:val="en-US"/>
+        </w:rPr>
+        <w:t>RSAT(P1)</w:t>
       </w:r>
     </w:p>
     <w:p>
@@ -902,6 +953,49 @@
         <w:contextualSpacing w:val="0"/>
         <w:rPr>
           <w:rFonts w:ascii="Consolas" w:hAnsi="Consolas"/>
+          <w:lang w:val="en-US"/>
+        </w:rPr>
+      </w:pPr>
+      <w:r>
+        <w:rPr>
+          <w:rFonts w:ascii="Consolas" w:hAnsi="Consolas"/>
+          <w:b/>
+          <w:lang w:val="en-US"/>
+        </w:rPr>
+        <w:t>-</w:t>
+      </w:r>
+      <w:r>
+        <w:rPr>
+          <w:rFonts w:ascii="Consolas" w:hAnsi="Consolas"/>
+          <w:lang w:val="en-US"/>
+        </w:rPr>
+        <w:t>RSAT(P2)</w:t>
+      </w:r>
+    </w:p>
+    <w:p>
+      <w:pPr>
+        <w:tabs>
+          <w:tab w:val="left" w:pos="1155"/>
+        </w:tabs>
+        <w:spacing w:after="0"/>
+        <w:ind w:left="0"/>
+        <w:contextualSpacing w:val="0"/>
+        <w:rPr>
+          <w:rFonts w:ascii="Consolas" w:hAnsi="Consolas"/>
+          <w:lang w:val="en-US"/>
+        </w:rPr>
+      </w:pPr>
+    </w:p>
+    <w:p>
+      <w:pPr>
+        <w:tabs>
+          <w:tab w:val="left" w:pos="1155"/>
+        </w:tabs>
+        <w:ind w:left="0"/>
+        <w:contextualSpacing w:val="0"/>
+        <w:rPr>
+          <w:rFonts w:ascii="Consolas" w:hAnsi="Consolas"/>
+          <w:lang w:val="en-US"/>
         </w:rPr>
       </w:pPr>
       <w:r>
@@ -911,13 +1005,13 @@
           <w:lang w:eastAsia="pl-PL"/>
         </w:rPr>
         <w:drawing>
-          <wp:anchor distT="0" distB="0" distL="114300" distR="114300" simplePos="0" relativeHeight="251673600" behindDoc="0" locked="0" layoutInCell="1" allowOverlap="1" wp14:anchorId="4B768C46" wp14:editId="1DF0355E">
+          <wp:anchor distT="0" distB="0" distL="114300" distR="114300" simplePos="0" relativeHeight="251673600" behindDoc="0" locked="0" layoutInCell="1" allowOverlap="1" wp14:anchorId="0CDCE297" wp14:editId="10ED7BF9">
             <wp:simplePos x="0" y="0"/>
             <wp:positionH relativeFrom="margin">
-              <wp:posOffset>-209550</wp:posOffset>
+              <wp:align>center</wp:align>
             </wp:positionH>
             <wp:positionV relativeFrom="paragraph">
-              <wp:posOffset>400050</wp:posOffset>
+              <wp:posOffset>226695</wp:posOffset>
             </wp:positionV>
             <wp:extent cx="2825087" cy="2933052"/>
             <wp:effectExtent l="0" t="0" r="0" b="1270"/>
@@ -960,43 +1054,6 @@
           </wp:anchor>
         </w:drawing>
       </w:r>
-      <w:r>
-        <w:rPr>
-          <w:rFonts w:ascii="Consolas" w:hAnsi="Consolas"/>
-          <w:b/>
-        </w:rPr>
-        <w:t>-</w:t>
-      </w:r>
-      <w:r>
-        <w:rPr>
-          <w:rFonts w:ascii="Consolas" w:hAnsi="Consolas"/>
-        </w:rPr>
-        <w:t>RSAT(P</w:t>
-      </w:r>
-      <w:r>
-        <w:rPr>
-          <w:rFonts w:ascii="Consolas" w:hAnsi="Consolas"/>
-        </w:rPr>
-        <w:t>2</w:t>
-      </w:r>
-      <w:r>
-        <w:rPr>
-          <w:rFonts w:ascii="Consolas" w:hAnsi="Consolas"/>
-        </w:rPr>
-        <w:t>)</w:t>
-      </w:r>
-    </w:p>
-    <w:p>
-      <w:pPr>
-        <w:tabs>
-          <w:tab w:val="left" w:pos="1155"/>
-        </w:tabs>
-        <w:ind w:left="0"/>
-        <w:contextualSpacing w:val="0"/>
-        <w:rPr>
-          <w:rFonts w:ascii="Consolas" w:hAnsi="Consolas"/>
-        </w:rPr>
-      </w:pPr>
     </w:p>
     <w:p>
       <w:pPr>
@@ -1014,19 +1071,7 @@
         <w:rPr>
           <w:rFonts w:ascii="Consolas" w:hAnsi="Consolas"/>
         </w:rPr>
-        <w:t>Wartość sumy pikseli dla danego</w:t>
-      </w:r>
-      <w:r>
-        <w:rPr>
-          <w:rFonts w:ascii="Consolas" w:hAnsi="Consolas"/>
-        </w:rPr>
-        <w:t xml:space="preserve"> obróconego</w:t>
-      </w:r>
-      <w:r>
-        <w:rPr>
-          <w:rFonts w:ascii="Consolas" w:hAnsi="Consolas"/>
-        </w:rPr>
-        <w:t xml:space="preserve"> prostokąta to:</w:t>
+        <w:t>Wartość sumy pikseli dla danego obróconego prostokąta to:</w:t>
       </w:r>
     </w:p>
     <w:p>
@@ -1416,8 +1461,6 @@
         <w:pStyle w:val="Akapitzlist"/>
         <w:ind w:left="0"/>
       </w:pPr>
-      <w:bookmarkStart w:id="0" w:name="_GoBack"/>
-      <w:bookmarkEnd w:id="0"/>
       <w:r>
         <w:t>Zestaw</w:t>
       </w:r>
@@ -1829,19 +1872,20 @@
           <w:noProof/>
           <w:lang w:eastAsia="pl-PL"/>
         </w:rPr>
+        <w:lastRenderedPageBreak/>
         <mc:AlternateContent>
           <mc:Choice Requires="wps">
             <w:drawing>
               <wp:anchor distT="45720" distB="45720" distL="114300" distR="114300" simplePos="0" relativeHeight="251666432" behindDoc="0" locked="0" layoutInCell="1" allowOverlap="1" wp14:anchorId="7096070D" wp14:editId="46997FB9">
                 <wp:simplePos x="0" y="0"/>
                 <wp:positionH relativeFrom="margin">
-                  <wp:align>center</wp:align>
+                  <wp:posOffset>395605</wp:posOffset>
                 </wp:positionH>
                 <wp:positionV relativeFrom="paragraph">
-                  <wp:posOffset>501117</wp:posOffset>
+                  <wp:posOffset>502920</wp:posOffset>
                 </wp:positionV>
-                <wp:extent cx="4943475" cy="2764790"/>
-                <wp:effectExtent l="0" t="0" r="28575" b="16510"/>
+                <wp:extent cx="4943475" cy="3333750"/>
+                <wp:effectExtent l="0" t="0" r="28575" b="19050"/>
                 <wp:wrapTopAndBottom/>
                 <wp:docPr id="217" name="Pole tekstowe 2"/>
                 <wp:cNvGraphicFramePr>
@@ -1856,7 +1900,7 @@
                       <wps:spPr bwMode="auto">
                         <a:xfrm>
                           <a:off x="0" y="0"/>
-                          <a:ext cx="4943475" cy="2764790"/>
+                          <a:ext cx="4943475" cy="3333750"/>
                         </a:xfrm>
                         <a:prstGeom prst="rect">
                           <a:avLst/>
@@ -2129,41 +2173,6 @@
                               </w:rPr>
                               <w:t xml:space="preserve">    </w:t>
                             </w:r>
-                            <w:r>
-                              <w:rPr>
-                                <w:rFonts w:ascii="Courier New" w:hAnsi="Courier New" w:cs="Courier New"/>
-                                <w:color w:val="0000FF"/>
-                                <w:sz w:val="20"/>
-                                <w:szCs w:val="20"/>
-                                <w:highlight w:val="white"/>
-                                <w:lang w:val="en-US"/>
-                              </w:rPr>
-                              <w:t>&lt;initialPointX&gt;</w:t>
-                            </w:r>
-                            <w:r>
-                              <w:rPr>
-                                <w:rFonts w:ascii="Courier New" w:hAnsi="Courier New" w:cs="Courier New"/>
-                                <w:b/>
-                                <w:bCs/>
-                                <w:color w:val="000000"/>
-                                <w:sz w:val="20"/>
-                                <w:szCs w:val="20"/>
-                                <w:highlight w:val="white"/>
-                                <w:lang w:val="en-US"/>
-                              </w:rPr>
-                              <w:t>132</w:t>
-                            </w:r>
-                            <w:r>
-                              <w:rPr>
-                                <w:rFonts w:ascii="Courier New" w:hAnsi="Courier New" w:cs="Courier New"/>
-                                <w:color w:val="0000FF"/>
-                                <w:sz w:val="20"/>
-                                <w:szCs w:val="20"/>
-                                <w:highlight w:val="white"/>
-                                <w:lang w:val="en-US"/>
-                              </w:rPr>
-                              <w:t>&lt;/initialPointX&gt;</w:t>
-                            </w:r>
                           </w:p>
                           <w:p>
                             <w:pPr>
@@ -2206,7 +2215,7 @@
                                 <w:highlight w:val="white"/>
                                 <w:lang w:val="en-US"/>
                               </w:rPr>
-                              <w:t>&lt;getInitialPointY&gt;</w:t>
+                              <w:t>&lt;initialPointX&gt;</w:t>
                             </w:r>
                             <w:r>
                               <w:rPr>
@@ -2219,7 +2228,7 @@
                                 <w:highlight w:val="white"/>
                                 <w:lang w:val="en-US"/>
                               </w:rPr>
-                              <w:t>110</w:t>
+                              <w:t>132</w:t>
                             </w:r>
                             <w:r>
                               <w:rPr>
@@ -2230,7 +2239,7 @@
                                 <w:highlight w:val="white"/>
                                 <w:lang w:val="en-US"/>
                               </w:rPr>
-                              <w:t>&lt;/getInitialPointY&gt;</w:t>
+                              <w:t>&lt;/initialPointX&gt;</w:t>
                             </w:r>
                           </w:p>
                           <w:p>
@@ -2274,53 +2283,20 @@
                                 <w:highlight w:val="white"/>
                                 <w:lang w:val="en-US"/>
                               </w:rPr>
-                              <w:t>&lt;rect</w:t>
-                            </w:r>
-                            <w:r>
-                              <w:rPr>
-                                <w:rFonts w:ascii="Courier New" w:hAnsi="Courier New" w:cs="Courier New"/>
-                                <w:color w:val="000000"/>
-                                <w:sz w:val="20"/>
-                                <w:szCs w:val="20"/>
-                                <w:highlight w:val="white"/>
-                                <w:lang w:val="en-US"/>
-                              </w:rPr>
-                              <w:t xml:space="preserve"> </w:t>
-                            </w:r>
-                            <w:r>
-                              <w:rPr>
-                                <w:rFonts w:ascii="Courier New" w:hAnsi="Courier New" w:cs="Courier New"/>
-                                <w:color w:val="FF0000"/>
-                                <w:sz w:val="20"/>
-                                <w:szCs w:val="20"/>
-                                <w:highlight w:val="white"/>
-                                <w:lang w:val="en-US"/>
-                              </w:rPr>
-                              <w:t>isRotated</w:t>
-                            </w:r>
-                            <w:r>
-                              <w:rPr>
-                                <w:rFonts w:ascii="Courier New" w:hAnsi="Courier New" w:cs="Courier New"/>
-                                <w:color w:val="000000"/>
-                                <w:sz w:val="20"/>
-                                <w:szCs w:val="20"/>
-                                <w:highlight w:val="white"/>
-                                <w:lang w:val="en-US"/>
-                              </w:rPr>
-                              <w:t>=</w:t>
+                              <w:t>&lt;getInitialPointY&gt;</w:t>
                             </w:r>
                             <w:r>
                               <w:rPr>
                                 <w:rFonts w:ascii="Courier New" w:hAnsi="Courier New" w:cs="Courier New"/>
                                 <w:b/>
                                 <w:bCs/>
-                                <w:color w:val="8000FF"/>
-                                <w:sz w:val="20"/>
-                                <w:szCs w:val="20"/>
-                                <w:highlight w:val="white"/>
-                                <w:lang w:val="en-US"/>
-                              </w:rPr>
-                              <w:t>"false"</w:t>
+                                <w:color w:val="000000"/>
+                                <w:sz w:val="20"/>
+                                <w:szCs w:val="20"/>
+                                <w:highlight w:val="white"/>
+                                <w:lang w:val="en-US"/>
+                              </w:rPr>
+                              <w:t>110</w:t>
                             </w:r>
                             <w:r>
                               <w:rPr>
@@ -2331,7 +2307,7 @@
                                 <w:highlight w:val="white"/>
                                 <w:lang w:val="en-US"/>
                               </w:rPr>
-                              <w:t>&gt;</w:t>
+                              <w:t>&lt;/getInitialPointY&gt;</w:t>
                             </w:r>
                           </w:p>
                           <w:p>
@@ -2364,42 +2340,7 @@
                                 <w:highlight w:val="white"/>
                                 <w:lang w:val="en-US"/>
                               </w:rPr>
-                              <w:t xml:space="preserve">        </w:t>
-                            </w:r>
-                            <w:r>
-                              <w:rPr>
-                                <w:rFonts w:ascii="Courier New" w:hAnsi="Courier New" w:cs="Courier New"/>
-                                <w:color w:val="0000FF"/>
-                                <w:sz w:val="20"/>
-                                <w:szCs w:val="20"/>
-                                <w:highlight w:val="white"/>
-                                <w:lang w:val="en-US"/>
-                              </w:rPr>
-                              <w:t>&lt;x&gt;</w:t>
-                            </w:r>
-                            <w:r>
-                              <w:rPr>
-                                <w:rFonts w:ascii="Courier New" w:hAnsi="Courier New" w:cs="Courier New"/>
-                                <w:b/>
-                                <w:bCs/>
-                                <w:color w:val="000000"/>
-                                <w:sz w:val="20"/>
-                                <w:szCs w:val="20"/>
-                                <w:highlight w:val="white"/>
-                                <w:lang w:val="en-US"/>
-                              </w:rPr>
-                              <w:t>163</w:t>
-                            </w:r>
-                            <w:r>
-                              <w:rPr>
-                                <w:rFonts w:ascii="Courier New" w:hAnsi="Courier New" w:cs="Courier New"/>
-                                <w:color w:val="0000FF"/>
-                                <w:sz w:val="20"/>
-                                <w:szCs w:val="20"/>
-                                <w:highlight w:val="white"/>
-                                <w:lang w:val="en-US"/>
-                              </w:rPr>
-                              <w:t>&lt;/x&gt;</w:t>
+                              <w:t xml:space="preserve">    </w:t>
                             </w:r>
                           </w:p>
                           <w:p>
@@ -2432,7 +2373,7 @@
                                 <w:highlight w:val="white"/>
                                 <w:lang w:val="en-US"/>
                               </w:rPr>
-                              <w:t xml:space="preserve">        </w:t>
+                              <w:t xml:space="preserve">    </w:t>
                             </w:r>
                             <w:r>
                               <w:rPr>
@@ -2443,20 +2384,53 @@
                                 <w:highlight w:val="white"/>
                                 <w:lang w:val="en-US"/>
                               </w:rPr>
-                              <w:t>&lt;y&gt;</w:t>
+                              <w:t>&lt;rect</w:t>
+                            </w:r>
+                            <w:r>
+                              <w:rPr>
+                                <w:rFonts w:ascii="Courier New" w:hAnsi="Courier New" w:cs="Courier New"/>
+                                <w:color w:val="000000"/>
+                                <w:sz w:val="20"/>
+                                <w:szCs w:val="20"/>
+                                <w:highlight w:val="white"/>
+                                <w:lang w:val="en-US"/>
+                              </w:rPr>
+                              <w:t xml:space="preserve"> </w:t>
+                            </w:r>
+                            <w:r>
+                              <w:rPr>
+                                <w:rFonts w:ascii="Courier New" w:hAnsi="Courier New" w:cs="Courier New"/>
+                                <w:color w:val="FF0000"/>
+                                <w:sz w:val="20"/>
+                                <w:szCs w:val="20"/>
+                                <w:highlight w:val="white"/>
+                                <w:lang w:val="en-US"/>
+                              </w:rPr>
+                              <w:t>isRotated</w:t>
+                            </w:r>
+                            <w:r>
+                              <w:rPr>
+                                <w:rFonts w:ascii="Courier New" w:hAnsi="Courier New" w:cs="Courier New"/>
+                                <w:color w:val="000000"/>
+                                <w:sz w:val="20"/>
+                                <w:szCs w:val="20"/>
+                                <w:highlight w:val="white"/>
+                                <w:lang w:val="en-US"/>
+                              </w:rPr>
+                              <w:t>=</w:t>
                             </w:r>
                             <w:r>
                               <w:rPr>
                                 <w:rFonts w:ascii="Courier New" w:hAnsi="Courier New" w:cs="Courier New"/>
                                 <w:b/>
                                 <w:bCs/>
-                                <w:color w:val="000000"/>
-                                <w:sz w:val="20"/>
-                                <w:szCs w:val="20"/>
-                                <w:highlight w:val="white"/>
-                                <w:lang w:val="en-US"/>
-                              </w:rPr>
-                              <w:t>-93</w:t>
+                                <w:color w:val="8000FF"/>
+                                <w:sz w:val="20"/>
+                                <w:szCs w:val="20"/>
+                                <w:highlight w:val="white"/>
+                                <w:lang w:val="en-US"/>
+                              </w:rPr>
+                              <w:t>"false"</w:t>
                             </w:r>
                             <w:r>
                               <w:rPr>
@@ -2467,7 +2441,7 @@
                                 <w:highlight w:val="white"/>
                                 <w:lang w:val="en-US"/>
                               </w:rPr>
-                              <w:t>&lt;/y&gt;</w:t>
+                              <w:t>&gt;</w:t>
                             </w:r>
                           </w:p>
                           <w:p>
@@ -2511,7 +2485,7 @@
                                 <w:highlight w:val="white"/>
                                 <w:lang w:val="en-US"/>
                               </w:rPr>
-                              <w:t>&lt;width&gt;</w:t>
+                              <w:t>&lt;x&gt;</w:t>
                             </w:r>
                             <w:r>
                               <w:rPr>
@@ -2524,7 +2498,7 @@
                                 <w:highlight w:val="white"/>
                                 <w:lang w:val="en-US"/>
                               </w:rPr>
-                              <w:t>100</w:t>
+                              <w:t>163</w:t>
                             </w:r>
                             <w:r>
                               <w:rPr>
@@ -2535,7 +2509,7 @@
                                 <w:highlight w:val="white"/>
                                 <w:lang w:val="en-US"/>
                               </w:rPr>
-                              <w:t>&lt;/width&gt;</w:t>
+                              <w:t>&lt;/x&gt;</w:t>
                             </w:r>
                           </w:p>
                           <w:p>
@@ -2579,7 +2553,7 @@
                                 <w:highlight w:val="white"/>
                                 <w:lang w:val="en-US"/>
                               </w:rPr>
-                              <w:t>&lt;height&gt;</w:t>
+                              <w:t>&lt;y&gt;</w:t>
                             </w:r>
                             <w:r>
                               <w:rPr>
@@ -2592,7 +2566,7 @@
                                 <w:highlight w:val="white"/>
                                 <w:lang w:val="en-US"/>
                               </w:rPr>
-                              <w:t>50</w:t>
+                              <w:t>-93</w:t>
                             </w:r>
                             <w:r>
                               <w:rPr>
@@ -2603,7 +2577,7 @@
                                 <w:highlight w:val="white"/>
                                 <w:lang w:val="en-US"/>
                               </w:rPr>
-                              <w:t>&lt;/height&gt;</w:t>
+                              <w:t>&lt;/y&gt;</w:t>
                             </w:r>
                           </w:p>
                           <w:p>
@@ -2636,6 +2610,140 @@
                                 <w:highlight w:val="white"/>
                                 <w:lang w:val="en-US"/>
                               </w:rPr>
+                              <w:t xml:space="preserve">        </w:t>
+                            </w:r>
+                            <w:r>
+                              <w:rPr>
+                                <w:rFonts w:ascii="Courier New" w:hAnsi="Courier New" w:cs="Courier New"/>
+                                <w:color w:val="0000FF"/>
+                                <w:sz w:val="20"/>
+                                <w:szCs w:val="20"/>
+                                <w:highlight w:val="white"/>
+                                <w:lang w:val="en-US"/>
+                              </w:rPr>
+                              <w:t>&lt;width&gt;</w:t>
+                            </w:r>
+                            <w:r>
+                              <w:rPr>
+                                <w:rFonts w:ascii="Courier New" w:hAnsi="Courier New" w:cs="Courier New"/>
+                                <w:b/>
+                                <w:bCs/>
+                                <w:color w:val="000000"/>
+                                <w:sz w:val="20"/>
+                                <w:szCs w:val="20"/>
+                                <w:highlight w:val="white"/>
+                                <w:lang w:val="en-US"/>
+                              </w:rPr>
+                              <w:t>100</w:t>
+                            </w:r>
+                            <w:r>
+                              <w:rPr>
+                                <w:rFonts w:ascii="Courier New" w:hAnsi="Courier New" w:cs="Courier New"/>
+                                <w:color w:val="0000FF"/>
+                                <w:sz w:val="20"/>
+                                <w:szCs w:val="20"/>
+                                <w:highlight w:val="white"/>
+                                <w:lang w:val="en-US"/>
+                              </w:rPr>
+                              <w:t>&lt;/width&gt;</w:t>
+                            </w:r>
+                          </w:p>
+                          <w:p>
+                            <w:pPr>
+                              <w:autoSpaceDE w:val="0"/>
+                              <w:autoSpaceDN w:val="0"/>
+                              <w:adjustRightInd w:val="0"/>
+                              <w:spacing w:after="0" w:line="240" w:lineRule="auto"/>
+                              <w:ind w:left="0"/>
+                              <w:contextualSpacing w:val="0"/>
+                              <w:rPr>
+                                <w:rFonts w:ascii="Courier New" w:hAnsi="Courier New" w:cs="Courier New"/>
+                                <w:b/>
+                                <w:bCs/>
+                                <w:color w:val="000000"/>
+                                <w:sz w:val="20"/>
+                                <w:szCs w:val="20"/>
+                                <w:highlight w:val="white"/>
+                                <w:lang w:val="en-US"/>
+                              </w:rPr>
+                            </w:pPr>
+                            <w:r>
+                              <w:rPr>
+                                <w:rFonts w:ascii="Courier New" w:hAnsi="Courier New" w:cs="Courier New"/>
+                                <w:b/>
+                                <w:bCs/>
+                                <w:color w:val="000000"/>
+                                <w:sz w:val="20"/>
+                                <w:szCs w:val="20"/>
+                                <w:highlight w:val="white"/>
+                                <w:lang w:val="en-US"/>
+                              </w:rPr>
+                              <w:t xml:space="preserve">        </w:t>
+                            </w:r>
+                            <w:r>
+                              <w:rPr>
+                                <w:rFonts w:ascii="Courier New" w:hAnsi="Courier New" w:cs="Courier New"/>
+                                <w:color w:val="0000FF"/>
+                                <w:sz w:val="20"/>
+                                <w:szCs w:val="20"/>
+                                <w:highlight w:val="white"/>
+                                <w:lang w:val="en-US"/>
+                              </w:rPr>
+                              <w:t>&lt;height&gt;</w:t>
+                            </w:r>
+                            <w:r>
+                              <w:rPr>
+                                <w:rFonts w:ascii="Courier New" w:hAnsi="Courier New" w:cs="Courier New"/>
+                                <w:b/>
+                                <w:bCs/>
+                                <w:color w:val="000000"/>
+                                <w:sz w:val="20"/>
+                                <w:szCs w:val="20"/>
+                                <w:highlight w:val="white"/>
+                                <w:lang w:val="en-US"/>
+                              </w:rPr>
+                              <w:t>50</w:t>
+                            </w:r>
+                            <w:r>
+                              <w:rPr>
+                                <w:rFonts w:ascii="Courier New" w:hAnsi="Courier New" w:cs="Courier New"/>
+                                <w:color w:val="0000FF"/>
+                                <w:sz w:val="20"/>
+                                <w:szCs w:val="20"/>
+                                <w:highlight w:val="white"/>
+                                <w:lang w:val="en-US"/>
+                              </w:rPr>
+                              <w:t>&lt;/height&gt;</w:t>
+                            </w:r>
+                          </w:p>
+                          <w:p>
+                            <w:pPr>
+                              <w:autoSpaceDE w:val="0"/>
+                              <w:autoSpaceDN w:val="0"/>
+                              <w:adjustRightInd w:val="0"/>
+                              <w:spacing w:after="0" w:line="240" w:lineRule="auto"/>
+                              <w:ind w:left="0"/>
+                              <w:contextualSpacing w:val="0"/>
+                              <w:rPr>
+                                <w:rFonts w:ascii="Courier New" w:hAnsi="Courier New" w:cs="Courier New"/>
+                                <w:color w:val="0000FF"/>
+                                <w:sz w:val="20"/>
+                                <w:szCs w:val="20"/>
+                                <w:highlight w:val="white"/>
+                                <w:lang w:val="en-US"/>
+                              </w:rPr>
+                            </w:pPr>
+                            <w:r>
+                              <w:rPr>
+                                <w:rFonts w:ascii="Courier New" w:hAnsi="Courier New" w:cs="Courier New"/>
+                                <w:b/>
+                                <w:bCs/>
+                                <w:color w:val="000000"/>
+                                <w:sz w:val="20"/>
+                                <w:szCs w:val="20"/>
+                                <w:highlight w:val="white"/>
+                                <w:lang w:val="en-US"/>
+                              </w:rPr>
                               <w:t xml:space="preserve">    </w:t>
                             </w:r>
                             <w:r>
@@ -2649,6 +2757,26 @@
                               </w:rPr>
                               <w:t>&lt;/rect&gt;</w:t>
                             </w:r>
+                          </w:p>
+                          <w:p>
+                            <w:pPr>
+                              <w:autoSpaceDE w:val="0"/>
+                              <w:autoSpaceDN w:val="0"/>
+                              <w:adjustRightInd w:val="0"/>
+                              <w:spacing w:after="0" w:line="240" w:lineRule="auto"/>
+                              <w:ind w:left="0"/>
+                              <w:contextualSpacing w:val="0"/>
+                              <w:rPr>
+                                <w:rFonts w:ascii="Courier New" w:hAnsi="Courier New" w:cs="Courier New"/>
+                                <w:b/>
+                                <w:bCs/>
+                                <w:color w:val="000000"/>
+                                <w:sz w:val="20"/>
+                                <w:szCs w:val="20"/>
+                                <w:highlight w:val="white"/>
+                                <w:lang w:val="en-US"/>
+                              </w:rPr>
+                            </w:pPr>
                           </w:p>
                           <w:p>
                             <w:pPr>
@@ -3152,7 +3280,7 @@
                 <v:stroke joinstyle="miter"/>
                 <v:path gradientshapeok="t" o:connecttype="rect"/>
               </v:shapetype>
-              <v:shape id="Pole tekstowe 2" o:spid="_x0000_s1026" type="#_x0000_t202" style="position:absolute;left:0;text-align:left;margin-left:0;margin-top:39.45pt;width:389.25pt;height:217.7pt;z-index:251666432;visibility:visible;mso-wrap-style:square;mso-width-percent:0;mso-height-percent:0;mso-wrap-distance-left:9pt;mso-wrap-distance-top:3.6pt;mso-wrap-distance-right:9pt;mso-wrap-distance-bottom:3.6pt;mso-position-horizontal:center;mso-position-horizontal-relative:margin;mso-position-vertical:absolute;mso-position-vertical-relative:text;mso-width-percent:0;mso-height-percent:0;mso-width-relative:margin;mso-height-relative:margin;v-text-anchor:top" o:gfxdata="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">
+              <v:shape id="Pole tekstowe 2" o:spid="_x0000_s1026" type="#_x0000_t202" style="position:absolute;left:0;text-align:left;margin-left:31.15pt;margin-top:39.6pt;width:389.25pt;height:262.5pt;z-index:251666432;visibility:visible;mso-wrap-style:square;mso-width-percent:0;mso-height-percent:0;mso-wrap-distance-left:9pt;mso-wrap-distance-top:3.6pt;mso-wrap-distance-right:9pt;mso-wrap-distance-bottom:3.6pt;mso-position-horizontal:absolute;mso-position-horizontal-relative:margin;mso-position-vertical:absolute;mso-position-vertical-relative:text;mso-width-percent:0;mso-height-percent:0;mso-width-relative:margin;mso-height-relative:margin;v-text-anchor:top" o:gfxdata="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">
                 <v:textbox>
                   <w:txbxContent>
                     <w:p>
@@ -3409,41 +3537,6 @@
                         </w:rPr>
                         <w:t xml:space="preserve">    </w:t>
                       </w:r>
-                      <w:r>
-                        <w:rPr>
-                          <w:rFonts w:ascii="Courier New" w:hAnsi="Courier New" w:cs="Courier New"/>
-                          <w:color w:val="0000FF"/>
-                          <w:sz w:val="20"/>
-                          <w:szCs w:val="20"/>
-                          <w:highlight w:val="white"/>
-                          <w:lang w:val="en-US"/>
-                        </w:rPr>
-                        <w:t>&lt;initialPointX&gt;</w:t>
-                      </w:r>
-                      <w:r>
-                        <w:rPr>
-                          <w:rFonts w:ascii="Courier New" w:hAnsi="Courier New" w:cs="Courier New"/>
-                          <w:b/>
-                          <w:bCs/>
-                          <w:color w:val="000000"/>
-                          <w:sz w:val="20"/>
-                          <w:szCs w:val="20"/>
-                          <w:highlight w:val="white"/>
-                          <w:lang w:val="en-US"/>
-                        </w:rPr>
-                        <w:t>132</w:t>
-                      </w:r>
-                      <w:r>
-                        <w:rPr>
-                          <w:rFonts w:ascii="Courier New" w:hAnsi="Courier New" w:cs="Courier New"/>
-                          <w:color w:val="0000FF"/>
-                          <w:sz w:val="20"/>
-                          <w:szCs w:val="20"/>
-                          <w:highlight w:val="white"/>
-                          <w:lang w:val="en-US"/>
-                        </w:rPr>
-                        <w:t>&lt;/initialPointX&gt;</w:t>
-                      </w:r>
                     </w:p>
                     <w:p>
                       <w:pPr>
@@ -3486,7 +3579,7 @@
                           <w:highlight w:val="white"/>
                           <w:lang w:val="en-US"/>
                         </w:rPr>
-                        <w:t>&lt;getInitialPointY&gt;</w:t>
+                        <w:t>&lt;initialPointX&gt;</w:t>
                       </w:r>
                       <w:r>
                         <w:rPr>
@@ -3499,7 +3592,7 @@
                           <w:highlight w:val="white"/>
                           <w:lang w:val="en-US"/>
                         </w:rPr>
-                        <w:t>110</w:t>
+                        <w:t>132</w:t>
                       </w:r>
                       <w:r>
                         <w:rPr>
@@ -3510,7 +3603,7 @@
                           <w:highlight w:val="white"/>
                           <w:lang w:val="en-US"/>
                         </w:rPr>
-                        <w:t>&lt;/getInitialPointY&gt;</w:t>
+                        <w:t>&lt;/initialPointX&gt;</w:t>
                       </w:r>
                     </w:p>
                     <w:p>
@@ -3554,53 +3647,20 @@
                           <w:highlight w:val="white"/>
                           <w:lang w:val="en-US"/>
                         </w:rPr>
-                        <w:t>&lt;rect</w:t>
-                      </w:r>
-                      <w:r>
-                        <w:rPr>
-                          <w:rFonts w:ascii="Courier New" w:hAnsi="Courier New" w:cs="Courier New"/>
-                          <w:color w:val="000000"/>
-                          <w:sz w:val="20"/>
-                          <w:szCs w:val="20"/>
-                          <w:highlight w:val="white"/>
-                          <w:lang w:val="en-US"/>
-                        </w:rPr>
-                        <w:t xml:space="preserve"> </w:t>
-                      </w:r>
-                      <w:r>
-                        <w:rPr>
-                          <w:rFonts w:ascii="Courier New" w:hAnsi="Courier New" w:cs="Courier New"/>
-                          <w:color w:val="FF0000"/>
-                          <w:sz w:val="20"/>
-                          <w:szCs w:val="20"/>
-                          <w:highlight w:val="white"/>
-                          <w:lang w:val="en-US"/>
-                        </w:rPr>
-                        <w:t>isRotated</w:t>
-                      </w:r>
-                      <w:r>
-                        <w:rPr>
-                          <w:rFonts w:ascii="Courier New" w:hAnsi="Courier New" w:cs="Courier New"/>
-                          <w:color w:val="000000"/>
-                          <w:sz w:val="20"/>
-                          <w:szCs w:val="20"/>
-                          <w:highlight w:val="white"/>
-                          <w:lang w:val="en-US"/>
-                        </w:rPr>
-                        <w:t>=</w:t>
+                        <w:t>&lt;getInitialPointY&gt;</w:t>
                       </w:r>
                       <w:r>
                         <w:rPr>
                           <w:rFonts w:ascii="Courier New" w:hAnsi="Courier New" w:cs="Courier New"/>
                           <w:b/>
                           <w:bCs/>
-                          <w:color w:val="8000FF"/>
-                          <w:sz w:val="20"/>
-                          <w:szCs w:val="20"/>
-                          <w:highlight w:val="white"/>
-                          <w:lang w:val="en-US"/>
-                        </w:rPr>
-                        <w:t>"false"</w:t>
+                          <w:color w:val="000000"/>
+                          <w:sz w:val="20"/>
+                          <w:szCs w:val="20"/>
+                          <w:highlight w:val="white"/>
+                          <w:lang w:val="en-US"/>
+                        </w:rPr>
+                        <w:t>110</w:t>
                       </w:r>
                       <w:r>
                         <w:rPr>
@@ -3611,7 +3671,7 @@
                           <w:highlight w:val="white"/>
                           <w:lang w:val="en-US"/>
                         </w:rPr>
-                        <w:t>&gt;</w:t>
+                        <w:t>&lt;/getInitialPointY&gt;</w:t>
                       </w:r>
                     </w:p>
                     <w:p>
@@ -3644,42 +3704,7 @@
                           <w:highlight w:val="white"/>
                           <w:lang w:val="en-US"/>
                         </w:rPr>
-                        <w:t xml:space="preserve">        </w:t>
-                      </w:r>
-                      <w:r>
-                        <w:rPr>
-                          <w:rFonts w:ascii="Courier New" w:hAnsi="Courier New" w:cs="Courier New"/>
-                          <w:color w:val="0000FF"/>
-                          <w:sz w:val="20"/>
-                          <w:szCs w:val="20"/>
-                          <w:highlight w:val="white"/>
-                          <w:lang w:val="en-US"/>
-                        </w:rPr>
-                        <w:t>&lt;x&gt;</w:t>
-                      </w:r>
-                      <w:r>
-                        <w:rPr>
-                          <w:rFonts w:ascii="Courier New" w:hAnsi="Courier New" w:cs="Courier New"/>
-                          <w:b/>
-                          <w:bCs/>
-                          <w:color w:val="000000"/>
-                          <w:sz w:val="20"/>
-                          <w:szCs w:val="20"/>
-                          <w:highlight w:val="white"/>
-                          <w:lang w:val="en-US"/>
-                        </w:rPr>
-                        <w:t>163</w:t>
-                      </w:r>
-                      <w:r>
-                        <w:rPr>
-                          <w:rFonts w:ascii="Courier New" w:hAnsi="Courier New" w:cs="Courier New"/>
-                          <w:color w:val="0000FF"/>
-                          <w:sz w:val="20"/>
-                          <w:szCs w:val="20"/>
-                          <w:highlight w:val="white"/>
-                          <w:lang w:val="en-US"/>
-                        </w:rPr>
-                        <w:t>&lt;/x&gt;</w:t>
+                        <w:t xml:space="preserve">    </w:t>
                       </w:r>
                     </w:p>
                     <w:p>
@@ -3712,7 +3737,7 @@
                           <w:highlight w:val="white"/>
                           <w:lang w:val="en-US"/>
                         </w:rPr>
-                        <w:t xml:space="preserve">        </w:t>
+                        <w:t xml:space="preserve">    </w:t>
                       </w:r>
                       <w:r>
                         <w:rPr>
@@ -3723,20 +3748,53 @@
                           <w:highlight w:val="white"/>
                           <w:lang w:val="en-US"/>
                         </w:rPr>
-                        <w:t>&lt;y&gt;</w:t>
+                        <w:t>&lt;rect</w:t>
+                      </w:r>
+                      <w:r>
+                        <w:rPr>
+                          <w:rFonts w:ascii="Courier New" w:hAnsi="Courier New" w:cs="Courier New"/>
+                          <w:color w:val="000000"/>
+                          <w:sz w:val="20"/>
+                          <w:szCs w:val="20"/>
+                          <w:highlight w:val="white"/>
+                          <w:lang w:val="en-US"/>
+                        </w:rPr>
+                        <w:t xml:space="preserve"> </w:t>
+                      </w:r>
+                      <w:r>
+                        <w:rPr>
+                          <w:rFonts w:ascii="Courier New" w:hAnsi="Courier New" w:cs="Courier New"/>
+                          <w:color w:val="FF0000"/>
+                          <w:sz w:val="20"/>
+                          <w:szCs w:val="20"/>
+                          <w:highlight w:val="white"/>
+                          <w:lang w:val="en-US"/>
+                        </w:rPr>
+                        <w:t>isRotated</w:t>
+                      </w:r>
+                      <w:r>
+                        <w:rPr>
+                          <w:rFonts w:ascii="Courier New" w:hAnsi="Courier New" w:cs="Courier New"/>
+                          <w:color w:val="000000"/>
+                          <w:sz w:val="20"/>
+                          <w:szCs w:val="20"/>
+                          <w:highlight w:val="white"/>
+                          <w:lang w:val="en-US"/>
+                        </w:rPr>
+                        <w:t>=</w:t>
                       </w:r>
                       <w:r>
                         <w:rPr>
                           <w:rFonts w:ascii="Courier New" w:hAnsi="Courier New" w:cs="Courier New"/>
                           <w:b/>
                           <w:bCs/>
-                          <w:color w:val="000000"/>
-                          <w:sz w:val="20"/>
-                          <w:szCs w:val="20"/>
-                          <w:highlight w:val="white"/>
-                          <w:lang w:val="en-US"/>
-                        </w:rPr>
-                        <w:t>-93</w:t>
+                          <w:color w:val="8000FF"/>
+                          <w:sz w:val="20"/>
+                          <w:szCs w:val="20"/>
+                          <w:highlight w:val="white"/>
+                          <w:lang w:val="en-US"/>
+                        </w:rPr>
+                        <w:t>"false"</w:t>
                       </w:r>
                       <w:r>
                         <w:rPr>
@@ -3747,7 +3805,7 @@
                           <w:highlight w:val="white"/>
                           <w:lang w:val="en-US"/>
                         </w:rPr>
-                        <w:t>&lt;/y&gt;</w:t>
+                        <w:t>&gt;</w:t>
                       </w:r>
                     </w:p>
                     <w:p>
@@ -3791,7 +3849,7 @@
                           <w:highlight w:val="white"/>
                           <w:lang w:val="en-US"/>
                         </w:rPr>
-                        <w:t>&lt;width&gt;</w:t>
+                        <w:t>&lt;x&gt;</w:t>
                       </w:r>
                       <w:r>
                         <w:rPr>
@@ -3804,7 +3862,7 @@
                           <w:highlight w:val="white"/>
                           <w:lang w:val="en-US"/>
                         </w:rPr>
-                        <w:t>100</w:t>
+                        <w:t>163</w:t>
                       </w:r>
                       <w:r>
                         <w:rPr>
@@ -3815,7 +3873,7 @@
                           <w:highlight w:val="white"/>
                           <w:lang w:val="en-US"/>
                         </w:rPr>
-                        <w:t>&lt;/width&gt;</w:t>
+                        <w:t>&lt;/x&gt;</w:t>
                       </w:r>
                     </w:p>
                     <w:p>
@@ -3859,7 +3917,7 @@
                           <w:highlight w:val="white"/>
                           <w:lang w:val="en-US"/>
                         </w:rPr>
-                        <w:t>&lt;height&gt;</w:t>
+                        <w:t>&lt;y&gt;</w:t>
                       </w:r>
                       <w:r>
                         <w:rPr>
@@ -3872,7 +3930,7 @@
                           <w:highlight w:val="white"/>
                           <w:lang w:val="en-US"/>
                         </w:rPr>
-                        <w:t>50</w:t>
+                        <w:t>-93</w:t>
                       </w:r>
                       <w:r>
                         <w:rPr>
@@ -3883,7 +3941,7 @@
                           <w:highlight w:val="white"/>
                           <w:lang w:val="en-US"/>
                         </w:rPr>
-                        <w:t>&lt;/height&gt;</w:t>
+                        <w:t>&lt;/y&gt;</w:t>
                       </w:r>
                     </w:p>
                     <w:p>
@@ -3916,7 +3974,7 @@
                           <w:highlight w:val="white"/>
                           <w:lang w:val="en-US"/>
                         </w:rPr>
-                        <w:t xml:space="preserve">    </w:t>
+                        <w:t xml:space="preserve">        </w:t>
                       </w:r>
                       <w:r>
                         <w:rPr>
@@ -3927,7 +3985,31 @@
                           <w:highlight w:val="white"/>
                           <w:lang w:val="en-US"/>
                         </w:rPr>
-                        <w:t>&lt;/rect&gt;</w:t>
+                        <w:t>&lt;width&gt;</w:t>
+                      </w:r>
+                      <w:r>
+                        <w:rPr>
+                          <w:rFonts w:ascii="Courier New" w:hAnsi="Courier New" w:cs="Courier New"/>
+                          <w:b/>
+                          <w:bCs/>
+                          <w:color w:val="000000"/>
+                          <w:sz w:val="20"/>
+                          <w:szCs w:val="20"/>
+                          <w:highlight w:val="white"/>
+                          <w:lang w:val="en-US"/>
+                        </w:rPr>
+                        <w:t>100</w:t>
+                      </w:r>
+                      <w:r>
+                        <w:rPr>
+                          <w:rFonts w:ascii="Courier New" w:hAnsi="Courier New" w:cs="Courier New"/>
+                          <w:color w:val="0000FF"/>
+                          <w:sz w:val="20"/>
+                          <w:szCs w:val="20"/>
+                          <w:highlight w:val="white"/>
+                          <w:lang w:val="en-US"/>
+                        </w:rPr>
+                        <w:t>&lt;/width&gt;</w:t>
                       </w:r>
                     </w:p>
                     <w:p>
@@ -3960,7 +4042,7 @@
                           <w:highlight w:val="white"/>
                           <w:lang w:val="en-US"/>
                         </w:rPr>
-                        <w:t xml:space="preserve">    </w:t>
+                        <w:t xml:space="preserve">        </w:t>
                       </w:r>
                       <w:r>
                         <w:rPr>
@@ -3971,53 +4053,20 @@
                           <w:highlight w:val="white"/>
                           <w:lang w:val="en-US"/>
                         </w:rPr>
-                        <w:t>&lt;rect</w:t>
-                      </w:r>
-                      <w:r>
-                        <w:rPr>
-                          <w:rFonts w:ascii="Courier New" w:hAnsi="Courier New" w:cs="Courier New"/>
-                          <w:color w:val="000000"/>
-                          <w:sz w:val="20"/>
-                          <w:szCs w:val="20"/>
-                          <w:highlight w:val="white"/>
-                          <w:lang w:val="en-US"/>
-                        </w:rPr>
-                        <w:t xml:space="preserve"> </w:t>
-                      </w:r>
-                      <w:r>
-                        <w:rPr>
-                          <w:rFonts w:ascii="Courier New" w:hAnsi="Courier New" w:cs="Courier New"/>
-                          <w:color w:val="FF0000"/>
-                          <w:sz w:val="20"/>
-                          <w:szCs w:val="20"/>
-                          <w:highlight w:val="white"/>
-                          <w:lang w:val="en-US"/>
-                        </w:rPr>
-                        <w:t>isRotated</w:t>
-                      </w:r>
-                      <w:r>
-                        <w:rPr>
-                          <w:rFonts w:ascii="Courier New" w:hAnsi="Courier New" w:cs="Courier New"/>
-                          <w:color w:val="000000"/>
-                          <w:sz w:val="20"/>
-                          <w:szCs w:val="20"/>
-                          <w:highlight w:val="white"/>
-                          <w:lang w:val="en-US"/>
-                        </w:rPr>
-                        <w:t>=</w:t>
+                        <w:t>&lt;height&gt;</w:t>
                       </w:r>
                       <w:r>
                         <w:rPr>
                           <w:rFonts w:ascii="Courier New" w:hAnsi="Courier New" w:cs="Courier New"/>
                           <w:b/>
                           <w:bCs/>
-                          <w:color w:val="8000FF"/>
-                          <w:sz w:val="20"/>
-                          <w:szCs w:val="20"/>
-                          <w:highlight w:val="white"/>
-                          <w:lang w:val="en-US"/>
-                        </w:rPr>
-                        <w:t>"true"</w:t>
+                          <w:color w:val="000000"/>
+                          <w:sz w:val="20"/>
+                          <w:szCs w:val="20"/>
+                          <w:highlight w:val="white"/>
+                          <w:lang w:val="en-US"/>
+                        </w:rPr>
+                        <w:t>50</w:t>
                       </w:r>
                       <w:r>
                         <w:rPr>
@@ -4028,7 +4077,7 @@
                           <w:highlight w:val="white"/>
                           <w:lang w:val="en-US"/>
                         </w:rPr>
-                        <w:t>&gt;</w:t>
+                        <w:t>&lt;/height&gt;</w:t>
                       </w:r>
                     </w:p>
                     <w:p>
@@ -4041,6 +4090,16 @@
                         <w:contextualSpacing w:val="0"/>
                         <w:rPr>
                           <w:rFonts w:ascii="Courier New" w:hAnsi="Courier New" w:cs="Courier New"/>
+                          <w:color w:val="0000FF"/>
+                          <w:sz w:val="20"/>
+                          <w:szCs w:val="20"/>
+                          <w:highlight w:val="white"/>
+                          <w:lang w:val="en-US"/>
+                        </w:rPr>
+                      </w:pPr>
+                      <w:r>
+                        <w:rPr>
+                          <w:rFonts w:ascii="Courier New" w:hAnsi="Courier New" w:cs="Courier New"/>
                           <w:b/>
                           <w:bCs/>
                           <w:color w:val="000000"/>
@@ -4049,19 +4108,7 @@
                           <w:highlight w:val="white"/>
                           <w:lang w:val="en-US"/>
                         </w:rPr>
-                      </w:pPr>
-                      <w:r>
-                        <w:rPr>
-                          <w:rFonts w:ascii="Courier New" w:hAnsi="Courier New" w:cs="Courier New"/>
-                          <w:b/>
-                          <w:bCs/>
-                          <w:color w:val="000000"/>
-                          <w:sz w:val="20"/>
-                          <w:szCs w:val="20"/>
-                          <w:highlight w:val="white"/>
-                          <w:lang w:val="en-US"/>
-                        </w:rPr>
-                        <w:t xml:space="preserve">        </w:t>
+                        <w:t xml:space="preserve">    </w:t>
                       </w:r>
                       <w:r>
                         <w:rPr>
@@ -4072,31 +4119,7 @@
                           <w:highlight w:val="white"/>
                           <w:lang w:val="en-US"/>
                         </w:rPr>
-                        <w:t>&lt;x&gt;</w:t>
-                      </w:r>
-                      <w:r>
-                        <w:rPr>
-                          <w:rFonts w:ascii="Courier New" w:hAnsi="Courier New" w:cs="Courier New"/>
-                          <w:b/>
-                          <w:bCs/>
-                          <w:color w:val="000000"/>
-                          <w:sz w:val="20"/>
-                          <w:szCs w:val="20"/>
-                          <w:highlight w:val="white"/>
-                          <w:lang w:val="en-US"/>
-                        </w:rPr>
-                        <w:t>-86</w:t>
-                      </w:r>
-                      <w:r>
-                        <w:rPr>
-                          <w:rFonts w:ascii="Courier New" w:hAnsi="Courier New" w:cs="Courier New"/>
-                          <w:color w:val="0000FF"/>
-                          <w:sz w:val="20"/>
-                          <w:szCs w:val="20"/>
-                          <w:highlight w:val="white"/>
-                          <w:lang w:val="en-US"/>
-                        </w:rPr>
-                        <w:t>&lt;/x&gt;</w:t>
+                        <w:t>&lt;/rect&gt;</w:t>
                       </w:r>
                     </w:p>
                     <w:p>
@@ -4118,54 +4141,6 @@
                           <w:lang w:val="en-US"/>
                         </w:rPr>
                       </w:pPr>
-                      <w:r>
-                        <w:rPr>
-                          <w:rFonts w:ascii="Courier New" w:hAnsi="Courier New" w:cs="Courier New"/>
-                          <w:b/>
-                          <w:bCs/>
-                          <w:color w:val="000000"/>
-                          <w:sz w:val="20"/>
-                          <w:szCs w:val="20"/>
-                          <w:highlight w:val="white"/>
-                          <w:lang w:val="en-US"/>
-                        </w:rPr>
-                        <w:t xml:space="preserve">        </w:t>
-                      </w:r>
-                      <w:r>
-                        <w:rPr>
-                          <w:rFonts w:ascii="Courier New" w:hAnsi="Courier New" w:cs="Courier New"/>
-                          <w:color w:val="0000FF"/>
-                          <w:sz w:val="20"/>
-                          <w:szCs w:val="20"/>
-                          <w:highlight w:val="white"/>
-                          <w:lang w:val="en-US"/>
-                        </w:rPr>
-                        <w:t>&lt;y&gt;</w:t>
-                      </w:r>
-                      <w:r>
-                        <w:rPr>
-                          <w:rFonts w:ascii="Courier New" w:hAnsi="Courier New" w:cs="Courier New"/>
-                          <w:b/>
-                          <w:bCs/>
-                          <w:color w:val="000000"/>
-                          <w:sz w:val="20"/>
-                          <w:szCs w:val="20"/>
-                          <w:highlight w:val="white"/>
-                          <w:lang w:val="en-US"/>
-                        </w:rPr>
-                        <w:t>14</w:t>
-                      </w:r>
-                      <w:r>
-                        <w:rPr>
-                          <w:rFonts w:ascii="Courier New" w:hAnsi="Courier New" w:cs="Courier New"/>
-                          <w:color w:val="0000FF"/>
-                          <w:sz w:val="20"/>
-                          <w:szCs w:val="20"/>
-                          <w:highlight w:val="white"/>
-                          <w:lang w:val="en-US"/>
-                        </w:rPr>
-                        <w:t>&lt;/y&gt;</w:t>
-                      </w:r>
                     </w:p>
                     <w:p>
                       <w:pPr>
@@ -4197,7 +4172,7 @@
                           <w:highlight w:val="white"/>
                           <w:lang w:val="en-US"/>
                         </w:rPr>
-                        <w:t xml:space="preserve">        </w:t>
+                        <w:t xml:space="preserve">    </w:t>
                       </w:r>
                       <w:r>
                         <w:rPr>
@@ -4208,20 +4183,53 @@
                           <w:highlight w:val="white"/>
                           <w:lang w:val="en-US"/>
                         </w:rPr>
-                        <w:t>&lt;width&gt;</w:t>
+                        <w:t>&lt;rect</w:t>
+                      </w:r>
+                      <w:r>
+                        <w:rPr>
+                          <w:rFonts w:ascii="Courier New" w:hAnsi="Courier New" w:cs="Courier New"/>
+                          <w:color w:val="000000"/>
+                          <w:sz w:val="20"/>
+                          <w:szCs w:val="20"/>
+                          <w:highlight w:val="white"/>
+                          <w:lang w:val="en-US"/>
+                        </w:rPr>
+                        <w:t xml:space="preserve"> </w:t>
+                      </w:r>
+                      <w:r>
+                        <w:rPr>
+                          <w:rFonts w:ascii="Courier New" w:hAnsi="Courier New" w:cs="Courier New"/>
+                          <w:color w:val="FF0000"/>
+                          <w:sz w:val="20"/>
+                          <w:szCs w:val="20"/>
+                          <w:highlight w:val="white"/>
+                          <w:lang w:val="en-US"/>
+                        </w:rPr>
+                        <w:t>isRotated</w:t>
+                      </w:r>
+                      <w:r>
+                        <w:rPr>
+                          <w:rFonts w:ascii="Courier New" w:hAnsi="Courier New" w:cs="Courier New"/>
+                          <w:color w:val="000000"/>
+                          <w:sz w:val="20"/>
+                          <w:szCs w:val="20"/>
+                          <w:highlight w:val="white"/>
+                          <w:lang w:val="en-US"/>
+                        </w:rPr>
+                        <w:t>=</w:t>
                       </w:r>
                       <w:r>
                         <w:rPr>
                           <w:rFonts w:ascii="Courier New" w:hAnsi="Courier New" w:cs="Courier New"/>
                           <w:b/>
                           <w:bCs/>
-                          <w:color w:val="000000"/>
-                          <w:sz w:val="20"/>
-                          <w:szCs w:val="20"/>
-                          <w:highlight w:val="white"/>
-                          <w:lang w:val="en-US"/>
-                        </w:rPr>
-                        <w:t>100</w:t>
+                          <w:color w:val="8000FF"/>
+                          <w:sz w:val="20"/>
+                          <w:szCs w:val="20"/>
+                          <w:highlight w:val="white"/>
+                          <w:lang w:val="en-US"/>
+                        </w:rPr>
+                        <w:t>"true"</w:t>
                       </w:r>
                       <w:r>
                         <w:rPr>
@@ -4232,7 +4240,7 @@
                           <w:highlight w:val="white"/>
                           <w:lang w:val="en-US"/>
                         </w:rPr>
-                        <w:t>&lt;/width&gt;</w:t>
+                        <w:t>&gt;</w:t>
                       </w:r>
                     </w:p>
                     <w:p>
@@ -4276,7 +4284,7 @@
                           <w:highlight w:val="white"/>
                           <w:lang w:val="en-US"/>
                         </w:rPr>
-                        <w:t>&lt;height&gt;</w:t>
+                        <w:t>&lt;x&gt;</w:t>
                       </w:r>
                       <w:r>
                         <w:rPr>
@@ -4289,7 +4297,7 @@
                           <w:highlight w:val="white"/>
                           <w:lang w:val="en-US"/>
                         </w:rPr>
-                        <w:t>50</w:t>
+                        <w:t>-86</w:t>
                       </w:r>
                       <w:r>
                         <w:rPr>
@@ -4300,7 +4308,7 @@
                           <w:highlight w:val="white"/>
                           <w:lang w:val="en-US"/>
                         </w:rPr>
-                        <w:t>&lt;/height&gt;</w:t>
+                        <w:t>&lt;/x&gt;</w:t>
                       </w:r>
                     </w:p>
                     <w:p>
@@ -4333,7 +4341,7 @@
                           <w:highlight w:val="white"/>
                           <w:lang w:val="en-US"/>
                         </w:rPr>
-                        <w:t xml:space="preserve">    </w:t>
+                        <w:t xml:space="preserve">        </w:t>
                       </w:r>
                       <w:r>
                         <w:rPr>
@@ -4344,7 +4352,31 @@
                           <w:highlight w:val="white"/>
                           <w:lang w:val="en-US"/>
                         </w:rPr>
-                        <w:t>&lt;/rect&gt;</w:t>
+                        <w:t>&lt;y&gt;</w:t>
+                      </w:r>
+                      <w:r>
+                        <w:rPr>
+                          <w:rFonts w:ascii="Courier New" w:hAnsi="Courier New" w:cs="Courier New"/>
+                          <w:b/>
+                          <w:bCs/>
+                          <w:color w:val="000000"/>
+                          <w:sz w:val="20"/>
+                          <w:szCs w:val="20"/>
+                          <w:highlight w:val="white"/>
+                          <w:lang w:val="en-US"/>
+                        </w:rPr>
+                        <w:t>14</w:t>
+                      </w:r>
+                      <w:r>
+                        <w:rPr>
+                          <w:rFonts w:ascii="Courier New" w:hAnsi="Courier New" w:cs="Courier New"/>
+                          <w:color w:val="0000FF"/>
+                          <w:sz w:val="20"/>
+                          <w:szCs w:val="20"/>
+                          <w:highlight w:val="white"/>
+                          <w:lang w:val="en-US"/>
+                        </w:rPr>
+                        <w:t>&lt;/y&gt;</w:t>
                       </w:r>
                     </w:p>
                     <w:p>
@@ -4363,6 +4395,7 @@
                           <w:sz w:val="20"/>
                           <w:szCs w:val="20"/>
                           <w:highlight w:val="white"/>
+                          <w:lang w:val="en-US"/>
                         </w:rPr>
                       </w:pPr>
                       <w:r>
@@ -4376,7 +4409,42 @@
                           <w:highlight w:val="white"/>
                           <w:lang w:val="en-US"/>
                         </w:rPr>
-                        <w:t xml:space="preserve">   </w:t>
+                        <w:t xml:space="preserve">        </w:t>
+                      </w:r>
+                      <w:r>
+                        <w:rPr>
+                          <w:rFonts w:ascii="Courier New" w:hAnsi="Courier New" w:cs="Courier New"/>
+                          <w:color w:val="0000FF"/>
+                          <w:sz w:val="20"/>
+                          <w:szCs w:val="20"/>
+                          <w:highlight w:val="white"/>
+                          <w:lang w:val="en-US"/>
+                        </w:rPr>
+                        <w:t>&lt;width&gt;</w:t>
+                      </w:r>
+                      <w:r>
+                        <w:rPr>
+                          <w:rFonts w:ascii="Courier New" w:hAnsi="Courier New" w:cs="Courier New"/>
+                          <w:b/>
+                          <w:bCs/>
+                          <w:color w:val="000000"/>
+                          <w:sz w:val="20"/>
+                          <w:szCs w:val="20"/>
+                          <w:highlight w:val="white"/>
+                          <w:lang w:val="en-US"/>
+                        </w:rPr>
+                        <w:t>100</w:t>
+                      </w:r>
+                      <w:r>
+                        <w:rPr>
+                          <w:rFonts w:ascii="Courier New" w:hAnsi="Courier New" w:cs="Courier New"/>
+                          <w:color w:val="0000FF"/>
+                          <w:sz w:val="20"/>
+                          <w:szCs w:val="20"/>
+                          <w:highlight w:val="white"/>
+                          <w:lang w:val="en-US"/>
+                        </w:rPr>
+                        <w:t>&lt;/width&gt;</w:t>
                       </w:r>
                     </w:p>
                     <w:p>
@@ -4395,6 +4463,150 @@
                           <w:sz w:val="20"/>
                           <w:szCs w:val="20"/>
                           <w:highlight w:val="white"/>
+                          <w:lang w:val="en-US"/>
+                        </w:rPr>
+                      </w:pPr>
+                      <w:r>
+                        <w:rPr>
+                          <w:rFonts w:ascii="Courier New" w:hAnsi="Courier New" w:cs="Courier New"/>
+                          <w:b/>
+                          <w:bCs/>
+                          <w:color w:val="000000"/>
+                          <w:sz w:val="20"/>
+                          <w:szCs w:val="20"/>
+                          <w:highlight w:val="white"/>
+                          <w:lang w:val="en-US"/>
+                        </w:rPr>
+                        <w:t xml:space="preserve">        </w:t>
+                      </w:r>
+                      <w:r>
+                        <w:rPr>
+                          <w:rFonts w:ascii="Courier New" w:hAnsi="Courier New" w:cs="Courier New"/>
+                          <w:color w:val="0000FF"/>
+                          <w:sz w:val="20"/>
+                          <w:szCs w:val="20"/>
+                          <w:highlight w:val="white"/>
+                          <w:lang w:val="en-US"/>
+                        </w:rPr>
+                        <w:t>&lt;height&gt;</w:t>
+                      </w:r>
+                      <w:r>
+                        <w:rPr>
+                          <w:rFonts w:ascii="Courier New" w:hAnsi="Courier New" w:cs="Courier New"/>
+                          <w:b/>
+                          <w:bCs/>
+                          <w:color w:val="000000"/>
+                          <w:sz w:val="20"/>
+                          <w:szCs w:val="20"/>
+                          <w:highlight w:val="white"/>
+                          <w:lang w:val="en-US"/>
+                        </w:rPr>
+                        <w:t>50</w:t>
+                      </w:r>
+                      <w:r>
+                        <w:rPr>
+                          <w:rFonts w:ascii="Courier New" w:hAnsi="Courier New" w:cs="Courier New"/>
+                          <w:color w:val="0000FF"/>
+                          <w:sz w:val="20"/>
+                          <w:szCs w:val="20"/>
+                          <w:highlight w:val="white"/>
+                          <w:lang w:val="en-US"/>
+                        </w:rPr>
+                        <w:t>&lt;/height&gt;</w:t>
+                      </w:r>
+                    </w:p>
+                    <w:p>
+                      <w:pPr>
+                        <w:autoSpaceDE w:val="0"/>
+                        <w:autoSpaceDN w:val="0"/>
+                        <w:adjustRightInd w:val="0"/>
+                        <w:spacing w:after="0" w:line="240" w:lineRule="auto"/>
+                        <w:ind w:left="0"/>
+                        <w:contextualSpacing w:val="0"/>
+                        <w:rPr>
+                          <w:rFonts w:ascii="Courier New" w:hAnsi="Courier New" w:cs="Courier New"/>
+                          <w:b/>
+                          <w:bCs/>
+                          <w:color w:val="000000"/>
+                          <w:sz w:val="20"/>
+                          <w:szCs w:val="20"/>
+                          <w:highlight w:val="white"/>
+                          <w:lang w:val="en-US"/>
+                        </w:rPr>
+                      </w:pPr>
+                      <w:r>
+                        <w:rPr>
+                          <w:rFonts w:ascii="Courier New" w:hAnsi="Courier New" w:cs="Courier New"/>
+                          <w:b/>
+                          <w:bCs/>
+                          <w:color w:val="000000"/>
+                          <w:sz w:val="20"/>
+                          <w:szCs w:val="20"/>
+                          <w:highlight w:val="white"/>
+                          <w:lang w:val="en-US"/>
+                        </w:rPr>
+                        <w:t xml:space="preserve">    </w:t>
+                      </w:r>
+                      <w:r>
+                        <w:rPr>
+                          <w:rFonts w:ascii="Courier New" w:hAnsi="Courier New" w:cs="Courier New"/>
+                          <w:color w:val="0000FF"/>
+                          <w:sz w:val="20"/>
+                          <w:szCs w:val="20"/>
+                          <w:highlight w:val="white"/>
+                          <w:lang w:val="en-US"/>
+                        </w:rPr>
+                        <w:t>&lt;/rect&gt;</w:t>
+                      </w:r>
+                    </w:p>
+                    <w:p>
+                      <w:pPr>
+                        <w:autoSpaceDE w:val="0"/>
+                        <w:autoSpaceDN w:val="0"/>
+                        <w:adjustRightInd w:val="0"/>
+                        <w:spacing w:after="0" w:line="240" w:lineRule="auto"/>
+                        <w:ind w:left="0"/>
+                        <w:contextualSpacing w:val="0"/>
+                        <w:rPr>
+                          <w:rFonts w:ascii="Courier New" w:hAnsi="Courier New" w:cs="Courier New"/>
+                          <w:b/>
+                          <w:bCs/>
+                          <w:color w:val="000000"/>
+                          <w:sz w:val="20"/>
+                          <w:szCs w:val="20"/>
+                          <w:highlight w:val="white"/>
+                        </w:rPr>
+                      </w:pPr>
+                      <w:r>
+                        <w:rPr>
+                          <w:rFonts w:ascii="Courier New" w:hAnsi="Courier New" w:cs="Courier New"/>
+                          <w:b/>
+                          <w:bCs/>
+                          <w:color w:val="000000"/>
+                          <w:sz w:val="20"/>
+                          <w:szCs w:val="20"/>
+                          <w:highlight w:val="white"/>
+                          <w:lang w:val="en-US"/>
+                        </w:rPr>
+                        <w:t xml:space="preserve">   </w:t>
+                      </w:r>
+                    </w:p>
+                    <w:p>
+                      <w:pPr>
+                        <w:autoSpaceDE w:val="0"/>
+                        <w:autoSpaceDN w:val="0"/>
+                        <w:adjustRightInd w:val="0"/>
+                        <w:spacing w:after="0" w:line="240" w:lineRule="auto"/>
+                        <w:ind w:left="0"/>
+                        <w:contextualSpacing w:val="0"/>
+                        <w:rPr>
+                          <w:rFonts w:ascii="Courier New" w:hAnsi="Courier New" w:cs="Courier New"/>
+                          <w:b/>
+                          <w:bCs/>
+                          <w:color w:val="000000"/>
+                          <w:sz w:val="20"/>
+                          <w:szCs w:val="20"/>
+                          <w:highlight w:val="white"/>
                         </w:rPr>
                       </w:pPr>
                       <w:r>
@@ -4433,7 +4645,15 @@
         <w:jc w:val="center"/>
       </w:pPr>
       <w:r>
-        <w:t>Przykładowy plik XML</w:t>
+        <w:t>Przykładowy</w:t>
+      </w:r>
+      <w:r>
+        <w:t xml:space="preserve"> wynikow</w:t>
+      </w:r>
+      <w:bookmarkStart w:id="0" w:name="_GoBack"/>
+      <w:bookmarkEnd w:id="0"/>
+      <w:r>
+        <w:t xml:space="preserve"> plik XML</w:t>
       </w:r>
     </w:p>
     <w:p/>
@@ -4464,13 +4684,13 @@
         <w:t>Aplikacja została stworzona przy użyciu platformy Java w wersji 1.8. Framework tworzący interfejs użytkownika to JavaFX.</w:t>
       </w:r>
       <w:r>
-        <w:t xml:space="preserve"> Do obliczania Integral image’ów została wykorzystana funkcja </w:t>
-      </w:r>
-      <w:r>
-        <w:t>Imgproc</w:t>
-      </w:r>
-      <w:r>
-        <w:t xml:space="preserve">.integral3 z biblioteki OpenCV. </w:t>
+        <w:t xml:space="preserve"> Do obliczania Integral image</w:t>
+      </w:r>
+      <w:r>
+        <w:t>’ów została stworzona metoda obliczająca 3 obrazy scałkowane, opisane w punkcie 3.</w:t>
+      </w:r>
+      <w:r>
+        <w:t xml:space="preserve"> </w:t>
       </w:r>
       <w:r>
         <w:t xml:space="preserve">Tworzy </w:t>
@@ -4643,7 +4863,6 @@
         </w:numPr>
       </w:pPr>
       <w:r>
-        <w:lastRenderedPageBreak/>
         <w:t>Dane o punkcie startowym współrzędne X, Y</w:t>
       </w:r>
     </w:p>
@@ -4656,6 +4875,7 @@
         </w:numPr>
       </w:pPr>
       <w:r>
+        <w:lastRenderedPageBreak/>
         <w:t>Dane prostokąta</w:t>
       </w:r>
     </w:p>
@@ -5039,7 +5259,7 @@
     </w:p>
     <w:sectPr>
       <w:pgSz w:w="11906" w:h="16838"/>
-      <w:pgMar w:top="1417" w:right="1417" w:bottom="1134" w:left="1417" w:header="708" w:footer="708" w:gutter="0"/>
+      <w:pgMar w:top="993" w:right="1417" w:bottom="1134" w:left="1417" w:header="708" w:footer="708" w:gutter="0"/>
       <w:cols w:space="708"/>
       <w:docGrid w:linePitch="360"/>
     </w:sectPr>
@@ -5999,7 +6219,7 @@
       </w:pPr>
     </w:pPrDefault>
   </w:docDefaults>
-  <w:latentStyles w:defLockedState="0" w:defUIPriority="99" w:defSemiHidden="0" w:defUnhideWhenUsed="0" w:defQFormat="0" w:count="372">
+  <w:latentStyles w:defLockedState="0" w:defUIPriority="99" w:defSemiHidden="0" w:defUnhideWhenUsed="0" w:defQFormat="0" w:count="373">
     <w:lsdException w:name="Normal" w:uiPriority="0" w:qFormat="1"/>
     <w:lsdException w:name="heading 1" w:uiPriority="9" w:qFormat="1"/>
     <w:lsdException w:name="heading 2" w:semiHidden="1" w:uiPriority="9" w:unhideWhenUsed="1" w:qFormat="1"/>
@@ -6105,7 +6325,6 @@
     <w:lsdException w:name="HTML Sample" w:semiHidden="1" w:unhideWhenUsed="1"/>
     <w:lsdException w:name="HTML Typewriter" w:semiHidden="1" w:unhideWhenUsed="1"/>
     <w:lsdException w:name="HTML Variable" w:semiHidden="1" w:unhideWhenUsed="1"/>
-    <w:lsdException w:name="Normal Table" w:semiHidden="1" w:unhideWhenUsed="1"/>
     <w:lsdException w:name="annotation subject" w:semiHidden="1" w:unhideWhenUsed="1"/>
     <w:lsdException w:name="No List" w:semiHidden="1" w:unhideWhenUsed="1"/>
     <w:lsdException w:name="Outline List 1" w:semiHidden="1" w:unhideWhenUsed="1"/>
@@ -6152,10 +6371,8 @@
     <w:lsdException w:name="Table Subtle 2" w:semiHidden="1" w:unhideWhenUsed="1"/>
     <w:lsdException w:name="Table Web 1" w:semiHidden="1" w:unhideWhenUsed="1"/>
     <w:lsdException w:name="Table Web 2" w:semiHidden="1" w:unhideWhenUsed="1"/>
-    <w:lsdException w:name="Table Web 3" w:semiHidden="1" w:unhideWhenUsed="1"/>
     <w:lsdException w:name="Balloon Text" w:semiHidden="1" w:unhideWhenUsed="1"/>
     <w:lsdException w:name="Table Grid" w:uiPriority="39"/>
-    <w:lsdException w:name="Table Theme" w:semiHidden="1" w:unhideWhenUsed="1"/>
     <w:lsdException w:name="Placeholder Text" w:semiHidden="1"/>
     <w:lsdException w:name="No Spacing" w:uiPriority="1" w:qFormat="1"/>
     <w:lsdException w:name="Light Shading" w:uiPriority="60"/>
@@ -6372,6 +6589,7 @@
     <w:lsdException w:name="List Table 6 Colorful Accent 6" w:uiPriority="51"/>
     <w:lsdException w:name="List Table 7 Colorful Accent 6" w:uiPriority="52"/>
     <w:lsdException w:name="Mention" w:semiHidden="1" w:unhideWhenUsed="1"/>
+    <w:lsdException w:name="Smart Hyperlink" w:semiHidden="1" w:unhideWhenUsed="1"/>
   </w:latentStyles>
   <w:style w:type="paragraph" w:default="1" w:styleId="Normalny">
     <w:name w:val="Normal"/>
@@ -6559,6 +6777,24 @@
       <w:color w:val="44546A" w:themeColor="text2"/>
       <w:sz w:val="18"/>
       <w:szCs w:val="18"/>
+    </w:rPr>
+  </w:style>
+  <w:style w:type="character" w:customStyle="1" w:styleId="apple-converted-space">
+    <w:name w:val="apple-converted-space"/>
+    <w:basedOn w:val="Domylnaczcionkaakapitu"/>
+    <w:rsid w:val="00B873AF"/>
+  </w:style>
+  <w:style w:type="character" w:styleId="HTML-kod">
+    <w:name w:val="HTML Code"/>
+    <w:basedOn w:val="Domylnaczcionkaakapitu"/>
+    <w:uiPriority w:val="99"/>
+    <w:semiHidden/>
+    <w:unhideWhenUsed/>
+    <w:rsid w:val="00B873AF"/>
+    <w:rPr>
+      <w:rFonts w:ascii="Courier New" w:eastAsia="Times New Roman" w:hAnsi="Courier New" w:cs="Courier New"/>
+      <w:sz w:val="20"/>
+      <w:szCs w:val="20"/>
     </w:rPr>
   </w:style>
 </w:styles>
@@ -6880,7 +7116,7 @@
 </file>
 
 <file path=customXml/itemProps1.xml><?xml version="1.0" encoding="utf-8"?>
-<ds:datastoreItem xmlns:ds="http://schemas.openxmlformats.org/officeDocument/2006/customXml" ds:itemID="{BEABF812-7329-4E82-9C3A-908D11098E82}">
+<ds:datastoreItem xmlns:ds="http://schemas.openxmlformats.org/officeDocument/2006/customXml" ds:itemID="{942B71B0-364A-4033-8C08-B05A96191365}">
   <ds:schemaRefs>
     <ds:schemaRef ds:uri="http://schemas.openxmlformats.org/officeDocument/2006/bibliography"/>
   </ds:schemaRefs>

</xml_diff>